<commit_message>
add some parts to the excel sheets and mark them green in Scratch list of parts
</commit_message>
<xml_diff>
--- a/Forms/Scratch - სენიორის საპროექტო წინადადების.docx
+++ b/Forms/Scratch - სენიორის საპროექტო წინადადების.docx
@@ -158,6 +158,7 @@
         </w:rPr>
         <w:t xml:space="preserve">AI </w:t>
       </w:r>
+      <w:proofErr w:type="spellStart"/>
       <w:r>
         <w:rPr>
           <w:rFonts w:ascii="Sylfaen" w:eastAsia="Times New Roman" w:hAnsi="Sylfaen" w:cs="Sylfaen"/>
@@ -167,6 +168,7 @@
         </w:rPr>
         <w:t>თემები</w:t>
       </w:r>
+      <w:proofErr w:type="spellEnd"/>
       <w:r>
         <w:rPr>
           <w:rFonts w:ascii="Sylfaen" w:eastAsia="Times New Roman" w:hAnsi="Sylfaen" w:cs="Arial"/>
@@ -176,6 +178,7 @@
         </w:rPr>
         <w:t xml:space="preserve"> </w:t>
       </w:r>
+      <w:proofErr w:type="spellStart"/>
       <w:r>
         <w:rPr>
           <w:rFonts w:ascii="Sylfaen" w:eastAsia="Times New Roman" w:hAnsi="Sylfaen" w:cs="Sylfaen"/>
@@ -185,26 +188,52 @@
         </w:rPr>
         <w:t>რაცხა</w:t>
       </w:r>
-    </w:p>
-    <w:p>
-      <w:pPr>
-        <w:spacing w:after="0" w:line="240" w:lineRule="auto"/>
-        <w:rPr>
-          <w:rFonts w:ascii="Sylfaen" w:eastAsia="Times New Roman" w:hAnsi="Sylfaen" w:cs="Times New Roman"/>
-          <w:sz w:val="24"/>
-          <w:szCs w:val="24"/>
-        </w:rPr>
-      </w:pPr>
-    </w:p>
-    <w:p>
-      <w:pPr>
-        <w:spacing w:after="0" w:line="240" w:lineRule="auto"/>
-        <w:rPr>
-          <w:rFonts w:ascii="Sylfaen" w:eastAsia="Times New Roman" w:hAnsi="Sylfaen" w:cs="Times New Roman"/>
-          <w:sz w:val="24"/>
-          <w:szCs w:val="24"/>
-        </w:rPr>
-      </w:pPr>
+      <w:proofErr w:type="spellEnd"/>
+    </w:p>
+    <w:p>
+      <w:pPr>
+        <w:pStyle w:val="ListParagraph"/>
+        <w:numPr>
+          <w:ilvl w:val="0"/>
+          <w:numId w:val="2"/>
+        </w:numPr>
+        <w:spacing w:after="0" w:line="240" w:lineRule="auto"/>
+        <w:rPr>
+          <w:rFonts w:ascii="Sylfaen" w:eastAsia="Times New Roman" w:hAnsi="Sylfaen" w:cs="Times New Roman"/>
+          <w:sz w:val="24"/>
+          <w:szCs w:val="24"/>
+        </w:rPr>
+      </w:pPr>
+      <w:r>
+        <w:rPr>
+          <w:rFonts w:ascii="Sylfaen" w:eastAsia="Times New Roman" w:hAnsi="Sylfaen" w:cs="Arial"/>
+          <w:b/>
+          <w:bCs/>
+          <w:color w:val="000000"/>
+        </w:rPr>
+        <w:t>OpenCV</w:t>
+      </w:r>
+    </w:p>
+    <w:p>
+      <w:pPr>
+        <w:spacing w:after="0" w:line="240" w:lineRule="auto"/>
+        <w:rPr>
+          <w:rFonts w:ascii="Sylfaen" w:eastAsia="Times New Roman" w:hAnsi="Sylfaen" w:cs="Times New Roman"/>
+          <w:sz w:val="24"/>
+          <w:szCs w:val="24"/>
+        </w:rPr>
+      </w:pPr>
+    </w:p>
+    <w:p>
+      <w:pPr>
+        <w:spacing w:after="0" w:line="240" w:lineRule="auto"/>
+        <w:rPr>
+          <w:rFonts w:ascii="Sylfaen" w:eastAsia="Times New Roman" w:hAnsi="Sylfaen" w:cs="Times New Roman"/>
+          <w:sz w:val="24"/>
+          <w:szCs w:val="24"/>
+        </w:rPr>
+      </w:pPr>
+      <w:proofErr w:type="gramStart"/>
       <w:r>
         <w:rPr>
           <w:rFonts w:ascii="Sylfaen" w:eastAsia="Times New Roman" w:hAnsi="Sylfaen" w:cs="Sylfaen"/>
@@ -212,6 +241,7 @@
         </w:rPr>
         <w:t>ძირითადი</w:t>
       </w:r>
+      <w:proofErr w:type="gramEnd"/>
       <w:r>
         <w:rPr>
           <w:rFonts w:ascii="Sylfaen" w:eastAsia="Times New Roman" w:hAnsi="Sylfaen" w:cs="Arial"/>
@@ -245,35 +275,36 @@
         <w:ind w:left="720"/>
         <w:rPr>
           <w:rFonts w:ascii="Sylfaen" w:eastAsia="Times New Roman" w:hAnsi="Sylfaen" w:cs="Times New Roman"/>
-          <w:sz w:val="24"/>
-          <w:szCs w:val="24"/>
-        </w:rPr>
-      </w:pPr>
-      <w:r>
-        <w:rPr>
-          <w:rFonts w:ascii="Sylfaen" w:eastAsia="Times New Roman" w:hAnsi="Sylfaen" w:cs="Arial"/>
-          <w:color w:val="000000"/>
+          <w:color w:val="00B050"/>
+          <w:sz w:val="24"/>
+          <w:szCs w:val="24"/>
+        </w:rPr>
+      </w:pPr>
+      <w:r>
+        <w:rPr>
+          <w:rFonts w:ascii="Sylfaen" w:eastAsia="Times New Roman" w:hAnsi="Sylfaen" w:cs="Arial"/>
+          <w:color w:val="00B050"/>
         </w:rPr>
         <w:t>ESP</w:t>
       </w:r>
       <w:r>
         <w:rPr>
           <w:rFonts w:ascii="Sylfaen" w:eastAsia="Times New Roman" w:hAnsi="Sylfaen" w:cs="Sylfaen"/>
-          <w:color w:val="000000"/>
+          <w:color w:val="00B050"/>
         </w:rPr>
         <w:t>ები</w:t>
       </w:r>
       <w:r>
         <w:rPr>
           <w:rFonts w:ascii="Sylfaen" w:eastAsia="Times New Roman" w:hAnsi="Sylfaen" w:cs="Arial"/>
-          <w:color w:val="000000"/>
-        </w:rPr>
-        <w:t xml:space="preserve"> </w:t>
-      </w:r>
-      <w:r>
-        <w:rPr>
-          <w:rFonts w:ascii="Sylfaen" w:eastAsia="Times New Roman" w:hAnsi="Sylfaen" w:cs="Sylfaen"/>
-          <w:color w:val="000000"/>
+          <w:color w:val="00B050"/>
+        </w:rPr>
+        <w:t xml:space="preserve"> </w:t>
+      </w:r>
+      <w:r>
+        <w:rPr>
+          <w:rFonts w:ascii="Sylfaen" w:eastAsia="Times New Roman" w:hAnsi="Sylfaen" w:cs="Sylfaen"/>
+          <w:color w:val="00B050"/>
         </w:rPr>
         <w:t>ბევრი</w:t>
       </w:r>
@@ -289,14 +320,15 @@
         <w:ind w:left="720"/>
         <w:rPr>
           <w:rFonts w:ascii="Sylfaen" w:eastAsia="Times New Roman" w:hAnsi="Sylfaen" w:cs="Times New Roman"/>
-          <w:sz w:val="24"/>
-          <w:szCs w:val="24"/>
-        </w:rPr>
-      </w:pPr>
-      <w:r>
-        <w:rPr>
-          <w:rFonts w:ascii="Sylfaen" w:eastAsia="Times New Roman" w:hAnsi="Sylfaen" w:cs="Arial"/>
-          <w:color w:val="000000"/>
+          <w:color w:val="00B050"/>
+          <w:sz w:val="24"/>
+          <w:szCs w:val="24"/>
+        </w:rPr>
+      </w:pPr>
+      <w:r>
+        <w:rPr>
+          <w:rFonts w:ascii="Sylfaen" w:eastAsia="Times New Roman" w:hAnsi="Sylfaen" w:cs="Arial"/>
+          <w:color w:val="00B050"/>
         </w:rPr>
         <w:t>RASPBERRY</w:t>
       </w:r>
@@ -488,63 +520,64 @@
         <w:ind w:left="720"/>
         <w:rPr>
           <w:rFonts w:ascii="Sylfaen" w:eastAsia="Times New Roman" w:hAnsi="Sylfaen" w:cs="Times New Roman"/>
-          <w:sz w:val="24"/>
-          <w:szCs w:val="24"/>
-        </w:rPr>
-      </w:pPr>
-      <w:r>
-        <w:rPr>
-          <w:rFonts w:ascii="Sylfaen" w:eastAsia="Times New Roman" w:hAnsi="Sylfaen" w:cs="Sylfaen"/>
-          <w:color w:val="000000"/>
+          <w:color w:val="00B050"/>
+          <w:sz w:val="24"/>
+          <w:szCs w:val="24"/>
+        </w:rPr>
+      </w:pPr>
+      <w:r>
+        <w:rPr>
+          <w:rFonts w:ascii="Sylfaen" w:eastAsia="Times New Roman" w:hAnsi="Sylfaen" w:cs="Sylfaen"/>
+          <w:color w:val="00B050"/>
         </w:rPr>
         <w:t>მაგნიტები</w:t>
       </w:r>
       <w:r>
         <w:rPr>
           <w:rFonts w:ascii="Sylfaen" w:eastAsia="Times New Roman" w:hAnsi="Sylfaen" w:cs="Arial"/>
-          <w:color w:val="000000"/>
+          <w:color w:val="00B050"/>
         </w:rPr>
         <w:t xml:space="preserve"> - </w:t>
       </w:r>
       <w:r>
         <w:rPr>
           <w:rFonts w:ascii="Sylfaen" w:eastAsia="Times New Roman" w:hAnsi="Sylfaen" w:cs="Sylfaen"/>
-          <w:color w:val="000000"/>
+          <w:color w:val="00B050"/>
         </w:rPr>
         <w:t>ძლიერი</w:t>
       </w:r>
       <w:r>
         <w:rPr>
           <w:rFonts w:ascii="Sylfaen" w:eastAsia="Times New Roman" w:hAnsi="Sylfaen" w:cs="Arial"/>
-          <w:color w:val="000000"/>
+          <w:color w:val="00B050"/>
         </w:rPr>
         <w:t xml:space="preserve"> (</w:t>
       </w:r>
       <w:r>
         <w:rPr>
           <w:rFonts w:ascii="Sylfaen" w:eastAsia="Times New Roman" w:hAnsi="Sylfaen" w:cs="Sylfaen"/>
-          <w:color w:val="000000"/>
+          <w:color w:val="00B050"/>
         </w:rPr>
         <w:t>მგონი</w:t>
       </w:r>
       <w:r>
         <w:rPr>
           <w:rFonts w:ascii="Sylfaen" w:eastAsia="Times New Roman" w:hAnsi="Sylfaen" w:cs="Arial"/>
-          <w:color w:val="000000"/>
-        </w:rPr>
-        <w:t xml:space="preserve"> </w:t>
-      </w:r>
-      <w:r>
-        <w:rPr>
-          <w:rFonts w:ascii="Sylfaen" w:eastAsia="Times New Roman" w:hAnsi="Sylfaen" w:cs="Sylfaen"/>
-          <w:color w:val="000000"/>
+          <w:color w:val="00B050"/>
+        </w:rPr>
+        <w:t xml:space="preserve"> </w:t>
+      </w:r>
+      <w:r>
+        <w:rPr>
+          <w:rFonts w:ascii="Sylfaen" w:eastAsia="Times New Roman" w:hAnsi="Sylfaen" w:cs="Sylfaen"/>
+          <w:color w:val="00B050"/>
         </w:rPr>
         <w:t>ნეოდიუმის</w:t>
       </w:r>
       <w:r>
         <w:rPr>
           <w:rFonts w:ascii="Sylfaen" w:eastAsia="Times New Roman" w:hAnsi="Sylfaen" w:cs="Arial"/>
-          <w:color w:val="000000"/>
+          <w:color w:val="00B050"/>
         </w:rPr>
         <w:t>)</w:t>
       </w:r>
@@ -972,14 +1005,15 @@
         <w:ind w:left="720"/>
         <w:rPr>
           <w:rFonts w:ascii="Sylfaen" w:eastAsia="Times New Roman" w:hAnsi="Sylfaen" w:cs="Times New Roman"/>
-          <w:sz w:val="24"/>
-          <w:szCs w:val="24"/>
-        </w:rPr>
-      </w:pPr>
-      <w:r>
-        <w:rPr>
-          <w:rFonts w:ascii="Sylfaen" w:eastAsia="Times New Roman" w:hAnsi="Sylfaen" w:cs="Sylfaen"/>
-          <w:color w:val="000000"/>
+          <w:color w:val="00B050"/>
+          <w:sz w:val="24"/>
+          <w:szCs w:val="24"/>
+        </w:rPr>
+      </w:pPr>
+      <w:r>
+        <w:rPr>
+          <w:rFonts w:ascii="Sylfaen" w:eastAsia="Times New Roman" w:hAnsi="Sylfaen" w:cs="Sylfaen"/>
+          <w:color w:val="00B050"/>
         </w:rPr>
         <w:t>აქსელერომეტრი</w:t>
       </w:r>
@@ -1208,14 +1242,15 @@
         <w:ind w:left="720"/>
         <w:rPr>
           <w:rFonts w:ascii="Sylfaen" w:eastAsia="Times New Roman" w:hAnsi="Sylfaen" w:cs="Times New Roman"/>
-          <w:sz w:val="24"/>
-          <w:szCs w:val="24"/>
-        </w:rPr>
-      </w:pPr>
-      <w:r>
-        <w:rPr>
-          <w:rFonts w:ascii="Sylfaen" w:eastAsia="Times New Roman" w:hAnsi="Sylfaen" w:cs="Arial"/>
-          <w:color w:val="000000"/>
+          <w:color w:val="00B050"/>
+          <w:sz w:val="24"/>
+          <w:szCs w:val="24"/>
+        </w:rPr>
+      </w:pPr>
+      <w:r>
+        <w:rPr>
+          <w:rFonts w:ascii="Sylfaen" w:eastAsia="Times New Roman" w:hAnsi="Sylfaen" w:cs="Arial"/>
+          <w:color w:val="00B050"/>
         </w:rPr>
         <w:t>Slip ring</w:t>
       </w:r>
@@ -1225,6 +1260,7 @@
         <w:spacing w:after="0" w:line="240" w:lineRule="auto"/>
         <w:rPr>
           <w:rFonts w:ascii="Sylfaen" w:eastAsia="Times New Roman" w:hAnsi="Sylfaen" w:cs="Times New Roman"/>
+          <w:color w:val="00B050"/>
           <w:sz w:val="24"/>
           <w:szCs w:val="24"/>
         </w:rPr>
@@ -1238,8 +1274,11 @@
           <w:rFonts w:ascii="Sylfaen" w:eastAsia="Times New Roman" w:hAnsi="Sylfaen" w:cs="Times New Roman"/>
           <w:sz w:val="24"/>
           <w:szCs w:val="24"/>
-        </w:rPr>
-      </w:pPr>
+          <w:lang w:val="ka-GE"/>
+        </w:rPr>
+      </w:pPr>
+      <w:proofErr w:type="spellStart"/>
+      <w:proofErr w:type="gramStart"/>
       <w:r>
         <w:rPr>
           <w:rFonts w:ascii="Sylfaen" w:eastAsia="Times New Roman" w:hAnsi="Sylfaen" w:cs="Sylfaen"/>
@@ -1247,13 +1286,16 @@
         </w:rPr>
         <w:t>მექანიკური</w:t>
       </w:r>
-      <w:r>
-        <w:rPr>
-          <w:rFonts w:ascii="Sylfaen" w:eastAsia="Times New Roman" w:hAnsi="Sylfaen" w:cs="Arial"/>
-          <w:color w:val="000000"/>
-        </w:rPr>
-        <w:t xml:space="preserve"> </w:t>
-      </w:r>
+      <w:proofErr w:type="spellEnd"/>
+      <w:proofErr w:type="gramEnd"/>
+      <w:r>
+        <w:rPr>
+          <w:rFonts w:ascii="Sylfaen" w:eastAsia="Times New Roman" w:hAnsi="Sylfaen" w:cs="Arial"/>
+          <w:color w:val="000000"/>
+        </w:rPr>
+        <w:t xml:space="preserve"> </w:t>
+      </w:r>
+      <w:proofErr w:type="spellStart"/>
       <w:r>
         <w:rPr>
           <w:rFonts w:ascii="Sylfaen" w:eastAsia="Times New Roman" w:hAnsi="Sylfaen" w:cs="Sylfaen"/>
@@ -1261,6 +1303,7 @@
         </w:rPr>
         <w:t>ნაწილები</w:t>
       </w:r>
+      <w:proofErr w:type="spellEnd"/>
       <w:r>
         <w:rPr>
           <w:rFonts w:ascii="Sylfaen" w:eastAsia="Times New Roman" w:hAnsi="Sylfaen" w:cs="Arial"/>
@@ -1268,6 +1311,29 @@
         </w:rPr>
         <w:t>:</w:t>
       </w:r>
+      <w:r>
+        <w:rPr>
+          <w:rFonts w:ascii="Sylfaen" w:eastAsia="Times New Roman" w:hAnsi="Sylfaen" w:cs="Arial"/>
+          <w:color w:val="000000"/>
+        </w:rPr>
+        <w:t xml:space="preserve"> </w:t>
+      </w:r>
+      <w:r>
+        <w:rPr>
+          <w:rFonts w:ascii="Sylfaen" w:eastAsia="Times New Roman" w:hAnsi="Sylfaen" w:cs="Arial"/>
+          <w:color w:val="000000"/>
+          <w:lang w:val="ka-GE"/>
+        </w:rPr>
+        <w:t>სავარუდოდ დომინოში ან მსგ</w:t>
+      </w:r>
+      <w:r>
+        <w:rPr>
+          <w:rFonts w:ascii="Sylfaen" w:eastAsia="Times New Roman" w:hAnsi="Sylfaen" w:cs="Arial"/>
+          <w:color w:val="000000"/>
+          <w:lang w:val="ka-GE"/>
+        </w:rPr>
+        <w:t>ავსში ვიყიდით</w:t>
+      </w:r>
     </w:p>
     <w:p>
       <w:pPr>
@@ -1279,6 +1345,8 @@
           <w:szCs w:val="24"/>
         </w:rPr>
       </w:pPr>
+      <w:proofErr w:type="spellStart"/>
+      <w:proofErr w:type="gramStart"/>
       <w:r>
         <w:rPr>
           <w:rFonts w:ascii="Sylfaen" w:eastAsia="Times New Roman" w:hAnsi="Sylfaen" w:cs="Sylfaen"/>
@@ -1286,6 +1354,8 @@
         </w:rPr>
         <w:t>წებო</w:t>
       </w:r>
+      <w:proofErr w:type="spellEnd"/>
+      <w:proofErr w:type="gramEnd"/>
       <w:r>
         <w:rPr>
           <w:rFonts w:ascii="Sylfaen" w:eastAsia="Times New Roman" w:hAnsi="Sylfaen" w:cs="Arial"/>
@@ -1293,6 +1363,7 @@
         </w:rPr>
         <w:t xml:space="preserve"> (</w:t>
       </w:r>
+      <w:proofErr w:type="spellStart"/>
       <w:r>
         <w:rPr>
           <w:rFonts w:ascii="Sylfaen" w:eastAsia="Times New Roman" w:hAnsi="Sylfaen" w:cs="Sylfaen"/>
@@ -1300,13 +1371,15 @@
         </w:rPr>
         <w:t>ჟურნალების</w:t>
       </w:r>
-      <w:r>
-        <w:rPr>
-          <w:rFonts w:ascii="Sylfaen" w:eastAsia="Times New Roman" w:hAnsi="Sylfaen" w:cs="Arial"/>
-          <w:color w:val="000000"/>
-        </w:rPr>
-        <w:t xml:space="preserve"> </w:t>
-      </w:r>
+      <w:proofErr w:type="spellEnd"/>
+      <w:r>
+        <w:rPr>
+          <w:rFonts w:ascii="Sylfaen" w:eastAsia="Times New Roman" w:hAnsi="Sylfaen" w:cs="Arial"/>
+          <w:color w:val="000000"/>
+        </w:rPr>
+        <w:t xml:space="preserve"> </w:t>
+      </w:r>
+      <w:proofErr w:type="spellStart"/>
       <w:r>
         <w:rPr>
           <w:rFonts w:ascii="Sylfaen" w:eastAsia="Times New Roman" w:hAnsi="Sylfaen" w:cs="Sylfaen"/>
@@ -1314,6 +1387,7 @@
         </w:rPr>
         <w:t>მისაწებებლად</w:t>
       </w:r>
+      <w:proofErr w:type="spellEnd"/>
       <w:r>
         <w:rPr>
           <w:rFonts w:ascii="Sylfaen" w:eastAsia="Times New Roman" w:hAnsi="Sylfaen" w:cs="Arial"/>
@@ -1765,398 +1839,404 @@
         </w:rPr>
         <w:t>რაზმაძე</w:t>
       </w:r>
+    </w:p>
+    <w:p>
+      <w:pPr>
+        <w:spacing w:after="0" w:line="240" w:lineRule="auto"/>
+        <w:ind w:firstLine="720"/>
+        <w:rPr>
+          <w:rFonts w:ascii="Sylfaen" w:eastAsia="Times New Roman" w:hAnsi="Sylfaen" w:cs="Times New Roman"/>
+          <w:sz w:val="24"/>
+          <w:szCs w:val="24"/>
+        </w:rPr>
+      </w:pPr>
+      <w:r>
+        <w:rPr>
+          <w:rFonts w:ascii="Sylfaen" w:eastAsia="Times New Roman" w:hAnsi="Sylfaen" w:cs="Sylfaen"/>
+          <w:color w:val="000000"/>
+        </w:rPr>
+        <w:t>კაბელები</w:t>
+      </w:r>
+    </w:p>
+    <w:p>
+      <w:pPr>
+        <w:spacing w:after="0" w:line="240" w:lineRule="auto"/>
+        <w:rPr>
+          <w:rFonts w:ascii="Sylfaen" w:eastAsia="Times New Roman" w:hAnsi="Sylfaen" w:cs="Times New Roman"/>
+          <w:sz w:val="24"/>
+          <w:szCs w:val="24"/>
+        </w:rPr>
+      </w:pPr>
+      <w:r>
+        <w:rPr>
+          <w:rFonts w:ascii="Sylfaen" w:eastAsia="Times New Roman" w:hAnsi="Sylfaen" w:cs="Arial"/>
+          <w:color w:val="000000"/>
+        </w:rPr>
+        <w:lastRenderedPageBreak/>
+        <w:tab/>
+      </w:r>
+      <w:r>
+        <w:rPr>
+          <w:rFonts w:ascii="Sylfaen" w:eastAsia="Times New Roman" w:hAnsi="Sylfaen" w:cs="Sylfaen"/>
+          <w:color w:val="000000"/>
+        </w:rPr>
+        <w:t>რეზინები</w:t>
+      </w:r>
+    </w:p>
+    <w:p>
+      <w:pPr>
+        <w:spacing w:after="0" w:line="240" w:lineRule="auto"/>
+        <w:rPr>
+          <w:rFonts w:ascii="Sylfaen" w:eastAsia="Times New Roman" w:hAnsi="Sylfaen" w:cs="Times New Roman"/>
+          <w:color w:val="00B050"/>
+          <w:sz w:val="24"/>
+          <w:szCs w:val="24"/>
+        </w:rPr>
+      </w:pPr>
+      <w:r>
+        <w:rPr>
+          <w:rFonts w:ascii="Sylfaen" w:eastAsia="Times New Roman" w:hAnsi="Sylfaen" w:cs="Arial"/>
+          <w:color w:val="000000"/>
+        </w:rPr>
+        <w:tab/>
+      </w:r>
+      <w:r>
+        <w:rPr>
+          <w:rFonts w:ascii="Sylfaen" w:eastAsia="Times New Roman" w:hAnsi="Sylfaen" w:cs="Sylfaen"/>
+          <w:color w:val="00B050"/>
+        </w:rPr>
+        <w:t>თესლი</w:t>
+      </w:r>
+      <w:r>
+        <w:rPr>
+          <w:rFonts w:ascii="Sylfaen" w:eastAsia="Times New Roman" w:hAnsi="Sylfaen" w:cs="Arial"/>
+          <w:color w:val="00B050"/>
+        </w:rPr>
+        <w:t xml:space="preserve"> </w:t>
+      </w:r>
+      <w:r>
+        <w:rPr>
+          <w:rFonts w:ascii="Sylfaen" w:eastAsia="Times New Roman" w:hAnsi="Sylfaen" w:cs="Sylfaen"/>
+          <w:color w:val="00B050"/>
+        </w:rPr>
+        <w:t>სპილენძები</w:t>
+      </w:r>
+      <w:r>
+        <w:rPr>
+          <w:rFonts w:ascii="Sylfaen" w:eastAsia="Times New Roman" w:hAnsi="Sylfaen" w:cs="Arial"/>
+          <w:color w:val="00B050"/>
+        </w:rPr>
+        <w:t xml:space="preserve"> - </w:t>
+      </w:r>
+      <w:r>
+        <w:rPr>
+          <w:rFonts w:ascii="Sylfaen" w:eastAsia="Times New Roman" w:hAnsi="Sylfaen" w:cs="Sylfaen"/>
+          <w:color w:val="00B050"/>
+        </w:rPr>
+        <w:t>სხვადასვა</w:t>
+      </w:r>
+      <w:r>
+        <w:rPr>
+          <w:rFonts w:ascii="Sylfaen" w:eastAsia="Times New Roman" w:hAnsi="Sylfaen" w:cs="Arial"/>
+          <w:color w:val="00B050"/>
+        </w:rPr>
+        <w:t xml:space="preserve"> </w:t>
+      </w:r>
+      <w:r>
+        <w:rPr>
+          <w:rFonts w:ascii="Sylfaen" w:eastAsia="Times New Roman" w:hAnsi="Sylfaen" w:cs="Sylfaen"/>
+          <w:color w:val="00B050"/>
+        </w:rPr>
+        <w:t>ზომის</w:t>
+      </w:r>
+      <w:r>
+        <w:rPr>
+          <w:rFonts w:ascii="Sylfaen" w:eastAsia="Times New Roman" w:hAnsi="Sylfaen" w:cs="Arial"/>
+          <w:color w:val="00B050"/>
+        </w:rPr>
+        <w:t xml:space="preserve"> (</w:t>
+      </w:r>
+      <w:r>
+        <w:rPr>
+          <w:rFonts w:ascii="Sylfaen" w:eastAsia="Times New Roman" w:hAnsi="Sylfaen" w:cs="Sylfaen"/>
+          <w:color w:val="00B050"/>
+        </w:rPr>
+        <w:t>სულაბისებრი</w:t>
+      </w:r>
+      <w:r>
+        <w:rPr>
+          <w:rFonts w:ascii="Sylfaen" w:eastAsia="Times New Roman" w:hAnsi="Sylfaen" w:cs="Arial"/>
+          <w:color w:val="00B050"/>
+        </w:rPr>
+        <w:t>)</w:t>
+      </w:r>
+    </w:p>
+    <w:p>
+      <w:pPr>
+        <w:spacing w:after="0" w:line="240" w:lineRule="auto"/>
+        <w:ind w:firstLine="720"/>
+        <w:rPr>
+          <w:rFonts w:ascii="Sylfaen" w:eastAsia="Times New Roman" w:hAnsi="Sylfaen" w:cs="Times New Roman"/>
+          <w:color w:val="00B050"/>
+          <w:sz w:val="24"/>
+          <w:szCs w:val="24"/>
+        </w:rPr>
+      </w:pPr>
+      <w:r>
+        <w:rPr>
+          <w:rFonts w:ascii="Sylfaen" w:eastAsia="Times New Roman" w:hAnsi="Sylfaen" w:cs="Sylfaen"/>
+          <w:color w:val="00B050"/>
+        </w:rPr>
+        <w:t>ბრედბორდის</w:t>
+      </w:r>
+      <w:r>
+        <w:rPr>
+          <w:rFonts w:ascii="Sylfaen" w:eastAsia="Times New Roman" w:hAnsi="Sylfaen" w:cs="Arial"/>
+          <w:color w:val="00B050"/>
+        </w:rPr>
+        <w:t xml:space="preserve"> </w:t>
+      </w:r>
+      <w:r>
+        <w:rPr>
+          <w:rFonts w:ascii="Sylfaen" w:eastAsia="Times New Roman" w:hAnsi="Sylfaen" w:cs="Sylfaen"/>
+          <w:color w:val="00B050"/>
+        </w:rPr>
+        <w:t>დაღუნვადი</w:t>
+      </w:r>
+      <w:r>
+        <w:rPr>
+          <w:rFonts w:ascii="Sylfaen" w:eastAsia="Times New Roman" w:hAnsi="Sylfaen" w:cs="Arial"/>
+          <w:color w:val="00B050"/>
+        </w:rPr>
+        <w:t xml:space="preserve"> </w:t>
+      </w:r>
+      <w:r>
+        <w:rPr>
+          <w:rFonts w:ascii="Sylfaen" w:eastAsia="Times New Roman" w:hAnsi="Sylfaen" w:cs="Sylfaen"/>
+          <w:color w:val="00B050"/>
+        </w:rPr>
+        <w:t>ჯამფერები</w:t>
+      </w:r>
+      <w:r>
+        <w:rPr>
+          <w:rFonts w:ascii="Sylfaen" w:eastAsia="Times New Roman" w:hAnsi="Sylfaen" w:cs="Arial"/>
+          <w:color w:val="00B050"/>
+        </w:rPr>
+        <w:t xml:space="preserve"> - </w:t>
+      </w:r>
+      <w:r>
+        <w:rPr>
+          <w:rFonts w:ascii="Sylfaen" w:eastAsia="Times New Roman" w:hAnsi="Sylfaen" w:cs="Sylfaen"/>
+          <w:color w:val="00B050"/>
+        </w:rPr>
+        <w:t>ტესტირებებისთვის</w:t>
+      </w:r>
+    </w:p>
+    <w:p>
+      <w:pPr>
+        <w:spacing w:after="0" w:line="240" w:lineRule="auto"/>
+        <w:rPr>
+          <w:rFonts w:ascii="Sylfaen" w:eastAsia="Times New Roman" w:hAnsi="Sylfaen" w:cs="Times New Roman"/>
+          <w:color w:val="00B050"/>
+          <w:sz w:val="24"/>
+          <w:szCs w:val="24"/>
+        </w:rPr>
+      </w:pPr>
+      <w:r>
+        <w:rPr>
+          <w:rFonts w:ascii="Sylfaen" w:eastAsia="Times New Roman" w:hAnsi="Sylfaen" w:cs="Arial"/>
+          <w:color w:val="00B050"/>
+        </w:rPr>
+        <w:tab/>
+      </w:r>
+      <w:r>
+        <w:rPr>
+          <w:rFonts w:ascii="Sylfaen" w:eastAsia="Times New Roman" w:hAnsi="Sylfaen" w:cs="Sylfaen"/>
+          <w:color w:val="00B050"/>
+        </w:rPr>
+        <w:t>რეზისტორები</w:t>
+      </w:r>
+    </w:p>
+    <w:p>
+      <w:pPr>
+        <w:spacing w:after="0" w:line="240" w:lineRule="auto"/>
+        <w:rPr>
+          <w:rFonts w:ascii="Sylfaen" w:eastAsia="Times New Roman" w:hAnsi="Sylfaen" w:cs="Times New Roman"/>
+          <w:color w:val="00B050"/>
+          <w:sz w:val="24"/>
+          <w:szCs w:val="24"/>
+        </w:rPr>
+      </w:pPr>
+      <w:r>
+        <w:rPr>
+          <w:rFonts w:ascii="Sylfaen" w:eastAsia="Times New Roman" w:hAnsi="Sylfaen" w:cs="Arial"/>
+          <w:color w:val="00B050"/>
+        </w:rPr>
+        <w:tab/>
+      </w:r>
+      <w:r>
+        <w:rPr>
+          <w:rFonts w:ascii="Sylfaen" w:eastAsia="Times New Roman" w:hAnsi="Sylfaen" w:cs="Sylfaen"/>
+          <w:color w:val="00B050"/>
+        </w:rPr>
+        <w:t>ლედები</w:t>
+      </w:r>
+    </w:p>
+    <w:p>
+      <w:pPr>
+        <w:spacing w:after="0" w:line="240" w:lineRule="auto"/>
+        <w:rPr>
+          <w:rFonts w:ascii="Sylfaen" w:eastAsia="Times New Roman" w:hAnsi="Sylfaen" w:cs="Times New Roman"/>
+          <w:color w:val="00B050"/>
+          <w:sz w:val="24"/>
+          <w:szCs w:val="24"/>
+        </w:rPr>
+      </w:pPr>
+      <w:r>
+        <w:rPr>
+          <w:rFonts w:ascii="Sylfaen" w:eastAsia="Times New Roman" w:hAnsi="Sylfaen" w:cs="Arial"/>
+          <w:color w:val="00B050"/>
+        </w:rPr>
+        <w:tab/>
+      </w:r>
+      <w:r>
+        <w:rPr>
+          <w:rFonts w:ascii="Sylfaen" w:eastAsia="Times New Roman" w:hAnsi="Sylfaen" w:cs="Sylfaen"/>
+          <w:color w:val="00B050"/>
+        </w:rPr>
+        <w:t>კაპასიტორები</w:t>
+      </w:r>
+    </w:p>
+    <w:p>
+      <w:pPr>
+        <w:spacing w:after="0" w:line="240" w:lineRule="auto"/>
+        <w:rPr>
+          <w:rFonts w:ascii="Sylfaen" w:eastAsia="Times New Roman" w:hAnsi="Sylfaen" w:cs="Times New Roman"/>
+          <w:sz w:val="24"/>
+          <w:szCs w:val="24"/>
+        </w:rPr>
+      </w:pPr>
+      <w:r>
+        <w:rPr>
+          <w:rFonts w:ascii="Sylfaen" w:eastAsia="Times New Roman" w:hAnsi="Sylfaen" w:cs="Arial"/>
+          <w:color w:val="000000"/>
+        </w:rPr>
+        <w:tab/>
+      </w:r>
+      <w:r>
+        <w:rPr>
+          <w:rFonts w:ascii="Sylfaen" w:eastAsia="Times New Roman" w:hAnsi="Sylfaen" w:cs="Sylfaen"/>
+          <w:color w:val="000000"/>
+        </w:rPr>
+        <w:t>სვიჩები</w:t>
+      </w:r>
+    </w:p>
+    <w:p>
+      <w:pPr>
+        <w:spacing w:after="0" w:line="240" w:lineRule="auto"/>
+        <w:rPr>
+          <w:rFonts w:ascii="Sylfaen" w:eastAsia="Times New Roman" w:hAnsi="Sylfaen" w:cs="Times New Roman"/>
+          <w:sz w:val="24"/>
+          <w:szCs w:val="24"/>
+        </w:rPr>
+      </w:pPr>
+      <w:r>
+        <w:rPr>
+          <w:rFonts w:ascii="Sylfaen" w:eastAsia="Times New Roman" w:hAnsi="Sylfaen" w:cs="Arial"/>
+          <w:color w:val="000000"/>
+        </w:rPr>
+        <w:tab/>
+      </w:r>
+      <w:r>
+        <w:rPr>
+          <w:rFonts w:ascii="Sylfaen" w:eastAsia="Times New Roman" w:hAnsi="Sylfaen" w:cs="Sylfaen"/>
+          <w:color w:val="000000"/>
+        </w:rPr>
+        <w:t>ენკოდერები</w:t>
+      </w:r>
+      <w:r>
+        <w:rPr>
+          <w:rFonts w:ascii="Sylfaen" w:eastAsia="Times New Roman" w:hAnsi="Sylfaen" w:cs="Arial"/>
+          <w:color w:val="000000"/>
+        </w:rPr>
+        <w:t xml:space="preserve"> </w:t>
+      </w:r>
+      <w:r>
+        <w:rPr>
+          <w:rFonts w:ascii="Sylfaen" w:eastAsia="Times New Roman" w:hAnsi="Sylfaen" w:cs="Sylfaen"/>
+          <w:color w:val="000000"/>
+        </w:rPr>
+        <w:t>ძრავებისთვის</w:t>
+      </w:r>
+    </w:p>
+    <w:p>
+      <w:pPr>
+        <w:spacing w:after="0" w:line="240" w:lineRule="auto"/>
+        <w:rPr>
+          <w:rFonts w:ascii="Sylfaen" w:eastAsia="Times New Roman" w:hAnsi="Sylfaen" w:cs="Times New Roman"/>
+          <w:sz w:val="24"/>
+          <w:szCs w:val="24"/>
+        </w:rPr>
+      </w:pPr>
+      <w:r>
+        <w:rPr>
+          <w:rFonts w:ascii="Sylfaen" w:eastAsia="Times New Roman" w:hAnsi="Sylfaen" w:cs="Arial"/>
+          <w:color w:val="000000"/>
+        </w:rPr>
+        <w:tab/>
+      </w:r>
+      <w:r>
+        <w:rPr>
+          <w:rFonts w:ascii="Sylfaen" w:eastAsia="Times New Roman" w:hAnsi="Sylfaen" w:cs="Sylfaen"/>
+          <w:color w:val="000000"/>
+        </w:rPr>
+        <w:t>სტეპერ</w:t>
+      </w:r>
+      <w:r>
+        <w:rPr>
+          <w:rFonts w:ascii="Sylfaen" w:eastAsia="Times New Roman" w:hAnsi="Sylfaen" w:cs="Arial"/>
+          <w:color w:val="000000"/>
+        </w:rPr>
+        <w:t xml:space="preserve"> </w:t>
+      </w:r>
+      <w:r>
+        <w:rPr>
+          <w:rFonts w:ascii="Sylfaen" w:eastAsia="Times New Roman" w:hAnsi="Sylfaen" w:cs="Sylfaen"/>
+          <w:color w:val="000000"/>
+        </w:rPr>
+        <w:t>მოტორები</w:t>
+      </w:r>
+    </w:p>
+    <w:p>
+      <w:pPr>
+        <w:spacing w:after="0" w:line="240" w:lineRule="auto"/>
+        <w:ind w:firstLine="720"/>
+        <w:rPr>
+          <w:rFonts w:ascii="Sylfaen" w:eastAsia="Times New Roman" w:hAnsi="Sylfaen" w:cs="Times New Roman"/>
+          <w:color w:val="00B050"/>
+          <w:sz w:val="24"/>
+          <w:szCs w:val="24"/>
+        </w:rPr>
+      </w:pPr>
+      <w:r>
+        <w:rPr>
+          <w:rFonts w:ascii="Sylfaen" w:eastAsia="Times New Roman" w:hAnsi="Sylfaen" w:cs="Arial"/>
+          <w:color w:val="00B050"/>
+        </w:rPr>
+        <w:t>ball transfer units</w:t>
+      </w:r>
+    </w:p>
+    <w:p>
+      <w:pPr>
+        <w:spacing w:after="0" w:line="240" w:lineRule="auto"/>
+        <w:rPr>
+          <w:rFonts w:ascii="Sylfaen" w:eastAsia="Times New Roman" w:hAnsi="Sylfaen" w:cs="Times New Roman"/>
+          <w:sz w:val="24"/>
+          <w:szCs w:val="24"/>
+        </w:rPr>
+      </w:pPr>
       <w:bookmarkStart w:id="0" w:name="_GoBack"/>
       <w:bookmarkEnd w:id="0"/>
-    </w:p>
-    <w:p>
-      <w:pPr>
-        <w:spacing w:after="0" w:line="240" w:lineRule="auto"/>
-        <w:ind w:firstLine="720"/>
-        <w:rPr>
-          <w:rFonts w:ascii="Sylfaen" w:eastAsia="Times New Roman" w:hAnsi="Sylfaen" w:cs="Times New Roman"/>
-          <w:sz w:val="24"/>
-          <w:szCs w:val="24"/>
-        </w:rPr>
-      </w:pPr>
-      <w:r>
-        <w:rPr>
-          <w:rFonts w:ascii="Sylfaen" w:eastAsia="Times New Roman" w:hAnsi="Sylfaen" w:cs="Sylfaen"/>
-          <w:color w:val="000000"/>
-        </w:rPr>
-        <w:t>კაბელები</w:t>
-      </w:r>
-    </w:p>
-    <w:p>
-      <w:pPr>
-        <w:spacing w:after="0" w:line="240" w:lineRule="auto"/>
-        <w:rPr>
-          <w:rFonts w:ascii="Sylfaen" w:eastAsia="Times New Roman" w:hAnsi="Sylfaen" w:cs="Times New Roman"/>
-          <w:sz w:val="24"/>
-          <w:szCs w:val="24"/>
-        </w:rPr>
-      </w:pPr>
-      <w:r>
-        <w:rPr>
-          <w:rFonts w:ascii="Sylfaen" w:eastAsia="Times New Roman" w:hAnsi="Sylfaen" w:cs="Arial"/>
-          <w:color w:val="000000"/>
-        </w:rPr>
-        <w:tab/>
-      </w:r>
-      <w:r>
-        <w:rPr>
-          <w:rFonts w:ascii="Sylfaen" w:eastAsia="Times New Roman" w:hAnsi="Sylfaen" w:cs="Sylfaen"/>
-          <w:color w:val="000000"/>
-        </w:rPr>
-        <w:t>რეზინები</w:t>
-      </w:r>
-    </w:p>
-    <w:p>
-      <w:pPr>
-        <w:spacing w:after="0" w:line="240" w:lineRule="auto"/>
-        <w:rPr>
-          <w:rFonts w:ascii="Sylfaen" w:eastAsia="Times New Roman" w:hAnsi="Sylfaen" w:cs="Times New Roman"/>
-          <w:sz w:val="24"/>
-          <w:szCs w:val="24"/>
-        </w:rPr>
-      </w:pPr>
-      <w:r>
-        <w:rPr>
-          <w:rFonts w:ascii="Sylfaen" w:eastAsia="Times New Roman" w:hAnsi="Sylfaen" w:cs="Arial"/>
-          <w:color w:val="000000"/>
-        </w:rPr>
-        <w:lastRenderedPageBreak/>
-        <w:tab/>
-      </w:r>
-      <w:r>
-        <w:rPr>
-          <w:rFonts w:ascii="Sylfaen" w:eastAsia="Times New Roman" w:hAnsi="Sylfaen" w:cs="Sylfaen"/>
-          <w:color w:val="000000"/>
-        </w:rPr>
-        <w:t>თესლი</w:t>
-      </w:r>
-      <w:r>
-        <w:rPr>
-          <w:rFonts w:ascii="Sylfaen" w:eastAsia="Times New Roman" w:hAnsi="Sylfaen" w:cs="Arial"/>
-          <w:color w:val="000000"/>
-        </w:rPr>
-        <w:t xml:space="preserve"> </w:t>
-      </w:r>
-      <w:r>
-        <w:rPr>
-          <w:rFonts w:ascii="Sylfaen" w:eastAsia="Times New Roman" w:hAnsi="Sylfaen" w:cs="Sylfaen"/>
-          <w:color w:val="000000"/>
-        </w:rPr>
-        <w:t>სპილენძები</w:t>
-      </w:r>
-      <w:r>
-        <w:rPr>
-          <w:rFonts w:ascii="Sylfaen" w:eastAsia="Times New Roman" w:hAnsi="Sylfaen" w:cs="Arial"/>
-          <w:color w:val="000000"/>
-        </w:rPr>
-        <w:t xml:space="preserve"> - </w:t>
-      </w:r>
-      <w:r>
-        <w:rPr>
-          <w:rFonts w:ascii="Sylfaen" w:eastAsia="Times New Roman" w:hAnsi="Sylfaen" w:cs="Sylfaen"/>
-          <w:color w:val="000000"/>
-        </w:rPr>
-        <w:t>სხვადასვა</w:t>
-      </w:r>
-      <w:r>
-        <w:rPr>
-          <w:rFonts w:ascii="Sylfaen" w:eastAsia="Times New Roman" w:hAnsi="Sylfaen" w:cs="Arial"/>
-          <w:color w:val="000000"/>
-        </w:rPr>
-        <w:t xml:space="preserve"> </w:t>
-      </w:r>
-      <w:r>
-        <w:rPr>
-          <w:rFonts w:ascii="Sylfaen" w:eastAsia="Times New Roman" w:hAnsi="Sylfaen" w:cs="Sylfaen"/>
-          <w:color w:val="000000"/>
-        </w:rPr>
-        <w:t>ზომის</w:t>
-      </w:r>
-      <w:r>
-        <w:rPr>
-          <w:rFonts w:ascii="Sylfaen" w:eastAsia="Times New Roman" w:hAnsi="Sylfaen" w:cs="Arial"/>
-          <w:color w:val="000000"/>
-        </w:rPr>
-        <w:t xml:space="preserve"> (</w:t>
-      </w:r>
-      <w:r>
-        <w:rPr>
-          <w:rFonts w:ascii="Sylfaen" w:eastAsia="Times New Roman" w:hAnsi="Sylfaen" w:cs="Sylfaen"/>
-          <w:color w:val="000000"/>
-        </w:rPr>
-        <w:t>სულაბისებრი</w:t>
-      </w:r>
-      <w:r>
-        <w:rPr>
-          <w:rFonts w:ascii="Sylfaen" w:eastAsia="Times New Roman" w:hAnsi="Sylfaen" w:cs="Arial"/>
-          <w:color w:val="000000"/>
-        </w:rPr>
-        <w:t>)</w:t>
-      </w:r>
-    </w:p>
-    <w:p>
-      <w:pPr>
-        <w:spacing w:after="0" w:line="240" w:lineRule="auto"/>
-        <w:ind w:firstLine="720"/>
-        <w:rPr>
-          <w:rFonts w:ascii="Sylfaen" w:eastAsia="Times New Roman" w:hAnsi="Sylfaen" w:cs="Times New Roman"/>
-          <w:sz w:val="24"/>
-          <w:szCs w:val="24"/>
-        </w:rPr>
-      </w:pPr>
-      <w:r>
-        <w:rPr>
-          <w:rFonts w:ascii="Sylfaen" w:eastAsia="Times New Roman" w:hAnsi="Sylfaen" w:cs="Sylfaen"/>
-          <w:color w:val="000000"/>
-        </w:rPr>
-        <w:t>ბრედბორდის</w:t>
-      </w:r>
-      <w:r>
-        <w:rPr>
-          <w:rFonts w:ascii="Sylfaen" w:eastAsia="Times New Roman" w:hAnsi="Sylfaen" w:cs="Arial"/>
-          <w:color w:val="000000"/>
-        </w:rPr>
-        <w:t xml:space="preserve"> </w:t>
-      </w:r>
-      <w:r>
-        <w:rPr>
-          <w:rFonts w:ascii="Sylfaen" w:eastAsia="Times New Roman" w:hAnsi="Sylfaen" w:cs="Sylfaen"/>
-          <w:color w:val="000000"/>
-        </w:rPr>
-        <w:t>დაღუნვადი</w:t>
-      </w:r>
-      <w:r>
-        <w:rPr>
-          <w:rFonts w:ascii="Sylfaen" w:eastAsia="Times New Roman" w:hAnsi="Sylfaen" w:cs="Arial"/>
-          <w:color w:val="000000"/>
-        </w:rPr>
-        <w:t xml:space="preserve"> </w:t>
-      </w:r>
-      <w:r>
-        <w:rPr>
-          <w:rFonts w:ascii="Sylfaen" w:eastAsia="Times New Roman" w:hAnsi="Sylfaen" w:cs="Sylfaen"/>
-          <w:color w:val="000000"/>
-        </w:rPr>
-        <w:t>ჯამფერები</w:t>
-      </w:r>
-      <w:r>
-        <w:rPr>
-          <w:rFonts w:ascii="Sylfaen" w:eastAsia="Times New Roman" w:hAnsi="Sylfaen" w:cs="Arial"/>
-          <w:color w:val="000000"/>
-        </w:rPr>
-        <w:t xml:space="preserve"> - </w:t>
-      </w:r>
-      <w:r>
-        <w:rPr>
-          <w:rFonts w:ascii="Sylfaen" w:eastAsia="Times New Roman" w:hAnsi="Sylfaen" w:cs="Sylfaen"/>
-          <w:color w:val="000000"/>
-        </w:rPr>
-        <w:t>ტესტირებებისთვის</w:t>
-      </w:r>
-    </w:p>
-    <w:p>
-      <w:pPr>
-        <w:spacing w:after="0" w:line="240" w:lineRule="auto"/>
-        <w:rPr>
-          <w:rFonts w:ascii="Sylfaen" w:eastAsia="Times New Roman" w:hAnsi="Sylfaen" w:cs="Times New Roman"/>
-          <w:sz w:val="24"/>
-          <w:szCs w:val="24"/>
-        </w:rPr>
-      </w:pPr>
-      <w:r>
-        <w:rPr>
-          <w:rFonts w:ascii="Sylfaen" w:eastAsia="Times New Roman" w:hAnsi="Sylfaen" w:cs="Arial"/>
-          <w:color w:val="000000"/>
-        </w:rPr>
-        <w:tab/>
-      </w:r>
-      <w:r>
-        <w:rPr>
-          <w:rFonts w:ascii="Sylfaen" w:eastAsia="Times New Roman" w:hAnsi="Sylfaen" w:cs="Sylfaen"/>
-          <w:color w:val="000000"/>
-        </w:rPr>
-        <w:t>რეზისტორები</w:t>
-      </w:r>
-    </w:p>
-    <w:p>
-      <w:pPr>
-        <w:spacing w:after="0" w:line="240" w:lineRule="auto"/>
-        <w:rPr>
-          <w:rFonts w:ascii="Sylfaen" w:eastAsia="Times New Roman" w:hAnsi="Sylfaen" w:cs="Times New Roman"/>
-          <w:sz w:val="24"/>
-          <w:szCs w:val="24"/>
-        </w:rPr>
-      </w:pPr>
-      <w:r>
-        <w:rPr>
-          <w:rFonts w:ascii="Sylfaen" w:eastAsia="Times New Roman" w:hAnsi="Sylfaen" w:cs="Arial"/>
-          <w:color w:val="000000"/>
-        </w:rPr>
-        <w:tab/>
-      </w:r>
-      <w:r>
-        <w:rPr>
-          <w:rFonts w:ascii="Sylfaen" w:eastAsia="Times New Roman" w:hAnsi="Sylfaen" w:cs="Sylfaen"/>
-          <w:color w:val="000000"/>
-        </w:rPr>
-        <w:t>ლედები</w:t>
-      </w:r>
-    </w:p>
-    <w:p>
-      <w:pPr>
-        <w:spacing w:after="0" w:line="240" w:lineRule="auto"/>
-        <w:rPr>
-          <w:rFonts w:ascii="Sylfaen" w:eastAsia="Times New Roman" w:hAnsi="Sylfaen" w:cs="Times New Roman"/>
-          <w:sz w:val="24"/>
-          <w:szCs w:val="24"/>
-        </w:rPr>
-      </w:pPr>
-      <w:r>
-        <w:rPr>
-          <w:rFonts w:ascii="Sylfaen" w:eastAsia="Times New Roman" w:hAnsi="Sylfaen" w:cs="Arial"/>
-          <w:color w:val="000000"/>
-        </w:rPr>
-        <w:tab/>
-      </w:r>
-      <w:r>
-        <w:rPr>
-          <w:rFonts w:ascii="Sylfaen" w:eastAsia="Times New Roman" w:hAnsi="Sylfaen" w:cs="Sylfaen"/>
-          <w:color w:val="000000"/>
-        </w:rPr>
-        <w:t>კაპასიტორები</w:t>
-      </w:r>
-    </w:p>
-    <w:p>
-      <w:pPr>
-        <w:spacing w:after="0" w:line="240" w:lineRule="auto"/>
-        <w:rPr>
-          <w:rFonts w:ascii="Sylfaen" w:eastAsia="Times New Roman" w:hAnsi="Sylfaen" w:cs="Times New Roman"/>
-          <w:sz w:val="24"/>
-          <w:szCs w:val="24"/>
-        </w:rPr>
-      </w:pPr>
-      <w:r>
-        <w:rPr>
-          <w:rFonts w:ascii="Sylfaen" w:eastAsia="Times New Roman" w:hAnsi="Sylfaen" w:cs="Arial"/>
-          <w:color w:val="000000"/>
-        </w:rPr>
-        <w:tab/>
-      </w:r>
-      <w:r>
-        <w:rPr>
-          <w:rFonts w:ascii="Sylfaen" w:eastAsia="Times New Roman" w:hAnsi="Sylfaen" w:cs="Sylfaen"/>
-          <w:color w:val="000000"/>
-        </w:rPr>
-        <w:t>სვიჩები</w:t>
-      </w:r>
-    </w:p>
-    <w:p>
-      <w:pPr>
-        <w:spacing w:after="0" w:line="240" w:lineRule="auto"/>
-        <w:rPr>
-          <w:rFonts w:ascii="Sylfaen" w:eastAsia="Times New Roman" w:hAnsi="Sylfaen" w:cs="Times New Roman"/>
-          <w:sz w:val="24"/>
-          <w:szCs w:val="24"/>
-        </w:rPr>
-      </w:pPr>
-      <w:r>
-        <w:rPr>
-          <w:rFonts w:ascii="Sylfaen" w:eastAsia="Times New Roman" w:hAnsi="Sylfaen" w:cs="Arial"/>
-          <w:color w:val="000000"/>
-        </w:rPr>
-        <w:tab/>
-      </w:r>
-      <w:r>
-        <w:rPr>
-          <w:rFonts w:ascii="Sylfaen" w:eastAsia="Times New Roman" w:hAnsi="Sylfaen" w:cs="Sylfaen"/>
-          <w:color w:val="000000"/>
-        </w:rPr>
-        <w:t>ენკოდერები</w:t>
-      </w:r>
-      <w:r>
-        <w:rPr>
-          <w:rFonts w:ascii="Sylfaen" w:eastAsia="Times New Roman" w:hAnsi="Sylfaen" w:cs="Arial"/>
-          <w:color w:val="000000"/>
-        </w:rPr>
-        <w:t xml:space="preserve"> </w:t>
-      </w:r>
-      <w:r>
-        <w:rPr>
-          <w:rFonts w:ascii="Sylfaen" w:eastAsia="Times New Roman" w:hAnsi="Sylfaen" w:cs="Sylfaen"/>
-          <w:color w:val="000000"/>
-        </w:rPr>
-        <w:t>ძრავებისთვის</w:t>
-      </w:r>
-    </w:p>
-    <w:p>
-      <w:pPr>
-        <w:spacing w:after="0" w:line="240" w:lineRule="auto"/>
-        <w:rPr>
-          <w:rFonts w:ascii="Sylfaen" w:eastAsia="Times New Roman" w:hAnsi="Sylfaen" w:cs="Times New Roman"/>
-          <w:sz w:val="24"/>
-          <w:szCs w:val="24"/>
-        </w:rPr>
-      </w:pPr>
-      <w:r>
-        <w:rPr>
-          <w:rFonts w:ascii="Sylfaen" w:eastAsia="Times New Roman" w:hAnsi="Sylfaen" w:cs="Arial"/>
-          <w:color w:val="000000"/>
-        </w:rPr>
-        <w:tab/>
-      </w:r>
-      <w:r>
-        <w:rPr>
-          <w:rFonts w:ascii="Sylfaen" w:eastAsia="Times New Roman" w:hAnsi="Sylfaen" w:cs="Sylfaen"/>
-          <w:color w:val="000000"/>
-        </w:rPr>
-        <w:t>სტეპერ</w:t>
-      </w:r>
-      <w:r>
-        <w:rPr>
-          <w:rFonts w:ascii="Sylfaen" w:eastAsia="Times New Roman" w:hAnsi="Sylfaen" w:cs="Arial"/>
-          <w:color w:val="000000"/>
-        </w:rPr>
-        <w:t xml:space="preserve"> </w:t>
-      </w:r>
-      <w:r>
-        <w:rPr>
-          <w:rFonts w:ascii="Sylfaen" w:eastAsia="Times New Roman" w:hAnsi="Sylfaen" w:cs="Sylfaen"/>
-          <w:color w:val="000000"/>
-        </w:rPr>
-        <w:t>მოტორები</w:t>
-      </w:r>
-    </w:p>
-    <w:p>
-      <w:pPr>
-        <w:spacing w:after="0" w:line="240" w:lineRule="auto"/>
-        <w:ind w:firstLine="720"/>
-        <w:rPr>
-          <w:rFonts w:ascii="Sylfaen" w:eastAsia="Times New Roman" w:hAnsi="Sylfaen" w:cs="Times New Roman"/>
-          <w:sz w:val="24"/>
-          <w:szCs w:val="24"/>
-        </w:rPr>
-      </w:pPr>
-      <w:r>
-        <w:rPr>
-          <w:rFonts w:ascii="Sylfaen" w:eastAsia="Times New Roman" w:hAnsi="Sylfaen" w:cs="Arial"/>
-          <w:color w:val="000000"/>
-        </w:rPr>
-        <w:t>ball transfer units</w:t>
-      </w:r>
-    </w:p>
-    <w:p>
-      <w:pPr>
-        <w:spacing w:after="0" w:line="240" w:lineRule="auto"/>
-        <w:rPr>
-          <w:rFonts w:ascii="Sylfaen" w:eastAsia="Times New Roman" w:hAnsi="Sylfaen" w:cs="Times New Roman"/>
-          <w:sz w:val="24"/>
-          <w:szCs w:val="24"/>
-        </w:rPr>
-      </w:pPr>
     </w:p>
     <w:p>
       <w:pPr>
@@ -3087,6 +3167,17 @@
       <w:contextualSpacing/>
     </w:pPr>
   </w:style>
+  <w:style w:type="character" w:styleId="Emphasis">
+    <w:name w:val="Emphasis"/>
+    <w:basedOn w:val="DefaultParagraphFont"/>
+    <w:uiPriority w:val="20"/>
+    <w:qFormat/>
+    <w:rsid w:val="001D5B71"/>
+    <w:rPr>
+      <w:i/>
+      <w:iCs/>
+    </w:rPr>
+  </w:style>
 </w:styles>
 </file>
 

</xml_diff>